<commit_message>
Execution instructions on Windows
</commit_message>
<xml_diff>
--- a/CS4303 Don't Drown Report.docx
+++ b/CS4303 Don't Drown Report.docx
@@ -7,6 +7,43 @@
         <w:pStyle w:val="Heading1"/>
       </w:pPr>
       <w:r>
+        <w:t>Compilation Instructions</w:t>
+      </w:r>
+      <w:r>
+        <w:t xml:space="preserve"> (Windows)</w:t>
+      </w:r>
+    </w:p>
+    <w:p>
+      <w:r>
+        <w:t xml:space="preserve">javac -cp </w:t>
+      </w:r>
+      <w:proofErr w:type="gramStart"/>
+      <w:r>
+        <w:t>"..</w:t>
+      </w:r>
+      <w:proofErr w:type="gramEnd"/>
+      <w:r>
+        <w:t>\lib\minim\*;..\lib\core.jar;." .\*.java</w:t>
+      </w:r>
+    </w:p>
+    <w:p>
+      <w:r>
+        <w:t>java -cp "</w:t>
+      </w:r>
+      <w:proofErr w:type="gramStart"/>
+      <w:r>
+        <w:t>..\lib\core.jar;..</w:t>
+      </w:r>
+      <w:proofErr w:type="gramEnd"/>
+      <w:r>
+        <w:t>\lib\minim\*;." DontDrown</w:t>
+      </w:r>
+    </w:p>
+    <w:p>
+      <w:pPr>
+        <w:pStyle w:val="Heading1"/>
+      </w:pPr>
+      <w:r>
         <w:t>Mechanics</w:t>
       </w:r>
     </w:p>
@@ -613,6 +650,7 @@
         </w:numPr>
       </w:pPr>
       <w:r>
+        <w:lastRenderedPageBreak/>
         <w:t xml:space="preserve">Trampolines </w:t>
       </w:r>
     </w:p>
@@ -703,7 +741,6 @@
         </w:numPr>
       </w:pPr>
       <w:r>
-        <w:lastRenderedPageBreak/>
         <w:t xml:space="preserve">Tunnel vision, but only stress when water within sight </w:t>
       </w:r>
     </w:p>
@@ -1282,6 +1319,7 @@
         </w:numPr>
       </w:pPr>
       <w:r>
+        <w:lastRenderedPageBreak/>
         <w:t xml:space="preserve">Potentially makes controlling climb, hang time and fall time harder </w:t>
       </w:r>
     </w:p>
@@ -1336,7 +1374,6 @@
         </w:numPr>
       </w:pPr>
       <w:r>
-        <w:lastRenderedPageBreak/>
         <w:t xml:space="preserve">Makes maintaining horizontal velocity implausible </w:t>
       </w:r>
     </w:p>

</xml_diff>